<commit_message>
Creado la memoria con markdown
</commit_message>
<xml_diff>
--- a/Memoria.docx
+++ b/Memoria.docx
@@ -253,7 +253,7 @@
     </w:p>
     <w:p>
       <w:pPr>
-        <w:pStyle w:val="Prrafodelista"/>
+        <w:pStyle w:val="ListParagraph"/>
         <w:numPr>
           <w:ilvl w:val="0"/>
           <w:numId w:val="1"/>
@@ -567,7 +567,7 @@
     </w:p>
     <w:p>
       <w:pPr>
-        <w:pStyle w:val="Prrafodelista"/>
+        <w:pStyle w:val="ListParagraph"/>
         <w:numPr>
           <w:ilvl w:val="0"/>
           <w:numId w:val="1"/>
@@ -610,7 +610,7 @@
     </w:p>
     <w:p>
       <w:pPr>
-        <w:pStyle w:val="Prrafodelista"/>
+        <w:pStyle w:val="ListParagraph"/>
         <w:numPr>
           <w:ilvl w:val="0"/>
           <w:numId w:val="1"/>
@@ -854,7 +854,7 @@
     </w:p>
     <w:p>
       <w:pPr>
-        <w:pStyle w:val="Prrafodelista"/>
+        <w:pStyle w:val="ListParagraph"/>
         <w:numPr>
           <w:ilvl w:val="0"/>
           <w:numId w:val="1"/>
@@ -974,7 +974,35 @@
           <w:sz w:val="26"/>
           <w:szCs w:val="26"/>
         </w:rPr>
-        <w:t>Finalmente comentar que nos hubiera gustado incluir más aspectos técnicos además de los transbordos pero por falta de tiempo y gran cantidad de carga de trabajo de otras asignaturas nos ha resultado imposible.</w:t>
+        <w:t xml:space="preserve">Finalmente </w:t>
+      </w:r>
+      <w:r>
+        <w:rPr>
+          <w:sz w:val="26"/>
+          <w:szCs w:val="26"/>
+        </w:rPr>
+        <w:t>hay que comentar</w:t>
+      </w:r>
+      <w:r>
+        <w:rPr>
+          <w:sz w:val="26"/>
+          <w:szCs w:val="26"/>
+        </w:rPr>
+        <w:t xml:space="preserve"> que nos hubiera gustado incluir más aspectos técnicos además de los </w:t>
+      </w:r>
+      <w:r>
+        <w:rPr>
+          <w:sz w:val="26"/>
+          <w:szCs w:val="26"/>
+        </w:rPr>
+        <w:t>transbordos,</w:t>
+      </w:r>
+      <w:r>
+        <w:rPr>
+          <w:sz w:val="26"/>
+          <w:szCs w:val="26"/>
+        </w:rPr>
+        <w:t xml:space="preserve"> pero por falta de tiempo y gran cantidad de carga de trabajo de otras asignaturas nos ha resultado imposible.</w:t>
       </w:r>
     </w:p>
     <w:sectPr>
@@ -1483,13 +1511,13 @@
     <w:name w:val="Normal"/>
     <w:qFormat/>
   </w:style>
-  <w:style w:type="character" w:default="1" w:styleId="Fuentedeprrafopredeter">
+  <w:style w:type="character" w:default="1" w:styleId="DefaultParagraphFont">
     <w:name w:val="Default Paragraph Font"/>
     <w:uiPriority w:val="1"/>
     <w:semiHidden/>
     <w:unhideWhenUsed/>
   </w:style>
-  <w:style w:type="table" w:default="1" w:styleId="Tablanormal">
+  <w:style w:type="table" w:default="1" w:styleId="TableNormal">
     <w:name w:val="Normal Table"/>
     <w:uiPriority w:val="99"/>
     <w:semiHidden/>
@@ -1504,13 +1532,13 @@
       </w:tblCellMar>
     </w:tblPr>
   </w:style>
-  <w:style w:type="numbering" w:default="1" w:styleId="Sinlista">
+  <w:style w:type="numbering" w:default="1" w:styleId="NoList">
     <w:name w:val="No List"/>
     <w:uiPriority w:val="99"/>
     <w:semiHidden/>
     <w:unhideWhenUsed/>
   </w:style>
-  <w:style w:type="paragraph" w:styleId="Prrafodelista">
+  <w:style w:type="paragraph" w:styleId="ListParagraph">
     <w:name w:val="List Paragraph"/>
     <w:basedOn w:val="Normal"/>
     <w:uiPriority w:val="34"/>

</xml_diff>

<commit_message>
añadida parte de la GUI en la memoria y retocada
</commit_message>
<xml_diff>
--- a/Memoria.docx
+++ b/Memoria.docx
@@ -128,23 +128,22 @@
           <w:sz w:val="32"/>
           <w:szCs w:val="32"/>
         </w:rPr>
-        <w:t xml:space="preserve">-Xiao </w:t>
-      </w:r>
-      <w:proofErr w:type="spellStart"/>
-      <w:r>
+        <w:t>-Xiao Peng Ye</w:t>
+      </w:r>
+    </w:p>
+    <w:p>
+      <w:pPr>
         <w:rPr>
           <w:sz w:val="32"/>
           <w:szCs w:val="32"/>
         </w:rPr>
-        <w:t>Peng</w:t>
-      </w:r>
-      <w:proofErr w:type="spellEnd"/>
+      </w:pPr>
       <w:r>
         <w:rPr>
           <w:sz w:val="32"/>
           <w:szCs w:val="32"/>
         </w:rPr>
-        <w:t xml:space="preserve"> Ye</w:t>
+        <w:t>-Daniel Tomás Sánchez</w:t>
       </w:r>
     </w:p>
     <w:p>
@@ -159,7 +158,7 @@
           <w:sz w:val="32"/>
           <w:szCs w:val="32"/>
         </w:rPr>
-        <w:t>-Daniel Tomás Sánchez</w:t>
+        <w:t>-Juan Diego Valencia</w:t>
       </w:r>
     </w:p>
     <w:p>
@@ -174,48 +173,8 @@
           <w:sz w:val="32"/>
           <w:szCs w:val="32"/>
         </w:rPr>
-        <w:t>-Juan Diego Valencia</w:t>
-      </w:r>
-    </w:p>
-    <w:p>
-      <w:pPr>
-        <w:rPr>
-          <w:sz w:val="32"/>
-          <w:szCs w:val="32"/>
-        </w:rPr>
-      </w:pPr>
-      <w:r>
-        <w:rPr>
-          <w:sz w:val="32"/>
-          <w:szCs w:val="32"/>
-        </w:rPr>
-        <w:t>-Sergio Sánchez-</w:t>
-      </w:r>
-      <w:proofErr w:type="spellStart"/>
-      <w:r>
-        <w:rPr>
-          <w:sz w:val="32"/>
-          <w:szCs w:val="32"/>
-        </w:rPr>
-        <w:t>Carvajales</w:t>
-      </w:r>
-      <w:proofErr w:type="spellEnd"/>
-      <w:r>
-        <w:rPr>
-          <w:sz w:val="32"/>
-          <w:szCs w:val="32"/>
-        </w:rPr>
-        <w:t xml:space="preserve"> </w:t>
-      </w:r>
-      <w:proofErr w:type="spellStart"/>
-      <w:r>
-        <w:rPr>
-          <w:sz w:val="32"/>
-          <w:szCs w:val="32"/>
-        </w:rPr>
-        <w:t>Francoy</w:t>
-      </w:r>
-      <w:proofErr w:type="spellEnd"/>
+        <w:t>-Sergio Sánchez-Carvajales Francoy</w:t>
+      </w:r>
     </w:p>
     <w:p>
       <w:pPr>
@@ -253,7 +212,7 @@
     </w:p>
     <w:p>
       <w:pPr>
-        <w:pStyle w:val="ListParagraph"/>
+        <w:pStyle w:val="Prrafodelista"/>
         <w:numPr>
           <w:ilvl w:val="0"/>
           <w:numId w:val="1"/>
@@ -301,38 +260,36 @@
           <w:sz w:val="26"/>
           <w:szCs w:val="26"/>
         </w:rPr>
-        <w:t xml:space="preserve"> y, además, cuál es la distancia entre dichas estaciones. Esta distancia, que es la distancia real entre las estaciones, la hemos tenido que buscar en Google y hemos creado el grafo a partir de dicha información.</w:t>
-      </w:r>
-    </w:p>
-    <w:p>
-      <w:pPr>
-        <w:rPr>
-          <w:sz w:val="26"/>
-          <w:szCs w:val="26"/>
-        </w:rPr>
-      </w:pPr>
-      <w:r>
-        <w:rPr>
-          <w:sz w:val="26"/>
-          <w:szCs w:val="26"/>
-        </w:rPr>
-        <w:t xml:space="preserve">Por otro lado, la distancia aérea entre las estaciones la hemos calculado mediante las coordenadas de Google </w:t>
-      </w:r>
-      <w:proofErr w:type="spellStart"/>
-      <w:r>
-        <w:rPr>
-          <w:sz w:val="26"/>
-          <w:szCs w:val="26"/>
-        </w:rPr>
-        <w:t>Maps</w:t>
-      </w:r>
-      <w:proofErr w:type="spellEnd"/>
-      <w:r>
-        <w:rPr>
-          <w:sz w:val="26"/>
-          <w:szCs w:val="26"/>
-        </w:rPr>
-        <w:t>. Dicha distancia aérea ha sido calculada con</w:t>
+        <w:t xml:space="preserve"> y, además, cuál es la distancia entre dichas estaciones. Esta distancia, que es la distancia real entre las estaciones, la hemos busc</w:t>
+      </w:r>
+      <w:r>
+        <w:rPr>
+          <w:sz w:val="26"/>
+          <w:szCs w:val="26"/>
+        </w:rPr>
+        <w:t>ado</w:t>
+      </w:r>
+      <w:r>
+        <w:rPr>
+          <w:sz w:val="26"/>
+          <w:szCs w:val="26"/>
+        </w:rPr>
+        <w:t xml:space="preserve"> en Google y hemos creado el grafo a partir de dicha información.</w:t>
+      </w:r>
+    </w:p>
+    <w:p>
+      <w:pPr>
+        <w:rPr>
+          <w:sz w:val="26"/>
+          <w:szCs w:val="26"/>
+        </w:rPr>
+      </w:pPr>
+      <w:r>
+        <w:rPr>
+          <w:sz w:val="26"/>
+          <w:szCs w:val="26"/>
+        </w:rPr>
+        <w:t>Por otro lado, la distancia aérea entre las estaciones la hemos calculado mediante las coordenadas de Google Maps. Dicha distancia aérea ha sido calculada con</w:t>
       </w:r>
       <w:r>
         <w:rPr>
@@ -360,7 +317,14 @@
           <w:sz w:val="26"/>
           <w:szCs w:val="26"/>
         </w:rPr>
-        <w:t xml:space="preserve"> y con una función de nuestro lenguaje de programación que, en este caso, ha sido Python.</w:t>
+        <w:t xml:space="preserve"> y con una función de nuestro lenguaje de programación que, en este caso, ha sido </w:t>
+      </w:r>
+      <w:r>
+        <w:rPr>
+          <w:sz w:val="26"/>
+          <w:szCs w:val="26"/>
+        </w:rPr>
+        <w:t>Python.</w:t>
       </w:r>
     </w:p>
     <w:p>
@@ -426,17 +390,15 @@
           <w:sz w:val="26"/>
           <w:szCs w:val="26"/>
         </w:rPr>
-        <w:t xml:space="preserve">Con el cálculo de ambos, g(n) y h(n), hemos calculado el f(n) que es la distancia aproximada para llegar a una estación partiendo desde el origen. En cada paso del algoritmo y, mediante una </w:t>
-      </w:r>
-      <w:proofErr w:type="spellStart"/>
-      <w:r>
-        <w:rPr>
-          <w:sz w:val="26"/>
-          <w:szCs w:val="26"/>
-        </w:rPr>
-        <w:t>PriorityQueue</w:t>
-      </w:r>
-      <w:proofErr w:type="spellEnd"/>
+        <w:t>Con el cálculo de ambos, g(n) y h(n), hemos calculado el f(n) que es la distancia aproximada para llegar a una estación partiendo desde el origen. En cada paso del algoritmo y, mediante una PriorityQueue</w:t>
+      </w:r>
+      <w:r>
+        <w:rPr>
+          <w:sz w:val="26"/>
+          <w:szCs w:val="26"/>
+        </w:rPr>
+        <w:t xml:space="preserve"> (cola con prioridad)</w:t>
+      </w:r>
       <w:r>
         <w:rPr>
           <w:sz w:val="26"/>
@@ -449,17 +411,8 @@
           <w:sz w:val="26"/>
           <w:szCs w:val="26"/>
         </w:rPr>
-        <w:t xml:space="preserve"> que es la que menos coste tiene, por ello se ha usado una </w:t>
-      </w:r>
-      <w:proofErr w:type="spellStart"/>
-      <w:r>
-        <w:rPr>
-          <w:sz w:val="26"/>
-          <w:szCs w:val="26"/>
-        </w:rPr>
-        <w:t>PriorityQueue</w:t>
-      </w:r>
-      <w:proofErr w:type="spellEnd"/>
+        <w:t xml:space="preserve"> que es la que menos coste tiene, por ello se ha usado una PriorityQueue</w:t>
+      </w:r>
       <w:r>
         <w:rPr>
           <w:sz w:val="26"/>
@@ -480,49 +433,42 @@
           <w:sz w:val="26"/>
           <w:szCs w:val="26"/>
         </w:rPr>
-        <w:t>Para tener en cuenta aspectos como el tra</w:t>
-      </w:r>
-      <w:r>
-        <w:rPr>
-          <w:sz w:val="26"/>
-          <w:szCs w:val="26"/>
-        </w:rPr>
-        <w:t>ns</w:t>
-      </w:r>
-      <w:r>
-        <w:rPr>
-          <w:sz w:val="26"/>
-          <w:szCs w:val="26"/>
-        </w:rPr>
-        <w:t>bordo, hemos tenido que almacenar la línea por la que se llega a una estación y, en caso de que se cambie de línea, se penaliza el tra</w:t>
-      </w:r>
-      <w:r>
-        <w:rPr>
-          <w:sz w:val="26"/>
-          <w:szCs w:val="26"/>
-        </w:rPr>
-        <w:t>n</w:t>
-      </w:r>
-      <w:r>
-        <w:rPr>
-          <w:sz w:val="26"/>
-          <w:szCs w:val="26"/>
-        </w:rPr>
-        <w:t>sbordo para así solo realizar un tra</w:t>
-      </w:r>
-      <w:r>
-        <w:rPr>
-          <w:sz w:val="26"/>
-          <w:szCs w:val="26"/>
-        </w:rPr>
-        <w:t>n</w:t>
-      </w:r>
-      <w:r>
-        <w:rPr>
-          <w:sz w:val="26"/>
-          <w:szCs w:val="26"/>
-        </w:rPr>
-        <w:t>sbordo en los casos en los que salga beneficiado.</w:t>
+        <w:t>Para tener en cuenta aspectos como el transbordo, hemos tenido que almacenar la línea por la que se llega a una estación</w:t>
+      </w:r>
+      <w:r>
+        <w:rPr>
+          <w:sz w:val="26"/>
+          <w:szCs w:val="26"/>
+        </w:rPr>
+        <w:t>.</w:t>
+      </w:r>
+      <w:r>
+        <w:rPr>
+          <w:sz w:val="26"/>
+          <w:szCs w:val="26"/>
+        </w:rPr>
+        <w:t xml:space="preserve"> </w:t>
+      </w:r>
+      <w:r>
+        <w:rPr>
+          <w:sz w:val="26"/>
+          <w:szCs w:val="26"/>
+        </w:rPr>
+        <w:t>E</w:t>
+      </w:r>
+      <w:r>
+        <w:rPr>
+          <w:sz w:val="26"/>
+          <w:szCs w:val="26"/>
+        </w:rPr>
+        <w:t>n ese caso se añade una penalización en el tiempo y en distancia para así acercarnos más a la realidad y dar un resultado más certero</w:t>
+      </w:r>
+      <w:r>
+        <w:rPr>
+          <w:sz w:val="26"/>
+          <w:szCs w:val="26"/>
+        </w:rPr>
+        <w:t>.</w:t>
       </w:r>
     </w:p>
     <w:p>
@@ -567,7 +513,7 @@
     </w:p>
     <w:p>
       <w:pPr>
-        <w:pStyle w:val="ListParagraph"/>
+        <w:pStyle w:val="Prrafodelista"/>
         <w:numPr>
           <w:ilvl w:val="0"/>
           <w:numId w:val="1"/>
@@ -592,6 +538,384 @@
     <w:p>
       <w:pPr>
         <w:rPr>
+          <w:sz w:val="26"/>
+          <w:szCs w:val="26"/>
+        </w:rPr>
+      </w:pPr>
+      <w:r>
+        <w:rPr>
+          <w:sz w:val="26"/>
+          <w:szCs w:val="26"/>
+        </w:rPr>
+        <w:t xml:space="preserve">El desarrollo de la interfaz gráfica ha sido un reto para nosotros, pues es la primera vez que la realizamos, añadiendo que se ha realizado </w:t>
+      </w:r>
+      <w:r>
+        <w:rPr>
+          <w:sz w:val="26"/>
+          <w:szCs w:val="26"/>
+        </w:rPr>
+        <w:t>P</w:t>
+      </w:r>
+      <w:r>
+        <w:rPr>
+          <w:sz w:val="26"/>
+          <w:szCs w:val="26"/>
+        </w:rPr>
+        <w:t>ython</w:t>
+      </w:r>
+      <w:r>
+        <w:rPr>
+          <w:sz w:val="26"/>
+          <w:szCs w:val="26"/>
+        </w:rPr>
+        <w:t xml:space="preserve"> con la librería PyQt</w:t>
+      </w:r>
+      <w:r>
+        <w:rPr>
+          <w:sz w:val="26"/>
+          <w:szCs w:val="26"/>
+        </w:rPr>
+        <w:t xml:space="preserve">5 y con un programa </w:t>
+      </w:r>
+      <w:r>
+        <w:rPr>
+          <w:sz w:val="26"/>
+          <w:szCs w:val="26"/>
+        </w:rPr>
+        <w:t xml:space="preserve">de diseño gráfico </w:t>
+      </w:r>
+      <w:r>
+        <w:rPr>
+          <w:sz w:val="26"/>
+          <w:szCs w:val="26"/>
+        </w:rPr>
+        <w:t>específico</w:t>
+      </w:r>
+      <w:r>
+        <w:rPr>
+          <w:sz w:val="26"/>
+          <w:szCs w:val="26"/>
+        </w:rPr>
+        <w:t xml:space="preserve"> </w:t>
+      </w:r>
+      <w:r>
+        <w:rPr>
+          <w:sz w:val="26"/>
+          <w:szCs w:val="26"/>
+        </w:rPr>
+        <w:t>para esta librería</w:t>
+      </w:r>
+      <w:r>
+        <w:rPr>
+          <w:sz w:val="26"/>
+          <w:szCs w:val="26"/>
+        </w:rPr>
+        <w:t>, QtDesigner</w:t>
+      </w:r>
+      <w:r>
+        <w:rPr>
+          <w:sz w:val="26"/>
+          <w:szCs w:val="26"/>
+        </w:rPr>
+        <w:t>.</w:t>
+      </w:r>
+    </w:p>
+    <w:p>
+      <w:pPr>
+        <w:rPr>
+          <w:sz w:val="26"/>
+          <w:szCs w:val="26"/>
+        </w:rPr>
+      </w:pPr>
+      <w:r>
+        <w:rPr>
+          <w:sz w:val="26"/>
+          <w:szCs w:val="26"/>
+        </w:rPr>
+        <w:t>Para esta interfaz hemos abarcado varios aspectos importantes</w:t>
+      </w:r>
+      <w:r>
+        <w:rPr>
+          <w:sz w:val="26"/>
+          <w:szCs w:val="26"/>
+        </w:rPr>
+        <w:t>:</w:t>
+      </w:r>
+    </w:p>
+    <w:p>
+      <w:pPr>
+        <w:pStyle w:val="Prrafodelista"/>
+        <w:numPr>
+          <w:ilvl w:val="0"/>
+          <w:numId w:val="2"/>
+        </w:numPr>
+        <w:rPr>
+          <w:sz w:val="26"/>
+          <w:szCs w:val="26"/>
+        </w:rPr>
+      </w:pPr>
+      <w:r>
+        <w:rPr>
+          <w:sz w:val="26"/>
+          <w:szCs w:val="26"/>
+        </w:rPr>
+        <w:t>Un diseño minimalista</w:t>
+      </w:r>
+      <w:r>
+        <w:rPr>
+          <w:sz w:val="26"/>
+          <w:szCs w:val="26"/>
+        </w:rPr>
+        <w:t>, simple y atractivo para el usuario.</w:t>
+      </w:r>
+    </w:p>
+    <w:p>
+      <w:pPr>
+        <w:pStyle w:val="Prrafodelista"/>
+        <w:numPr>
+          <w:ilvl w:val="0"/>
+          <w:numId w:val="2"/>
+        </w:numPr>
+        <w:rPr>
+          <w:sz w:val="26"/>
+          <w:szCs w:val="26"/>
+        </w:rPr>
+      </w:pPr>
+      <w:r>
+        <w:rPr>
+          <w:sz w:val="26"/>
+          <w:szCs w:val="26"/>
+        </w:rPr>
+        <w:t xml:space="preserve">Una total visualización del trayecto, </w:t>
+      </w:r>
+      <w:r>
+        <w:rPr>
+          <w:sz w:val="26"/>
+          <w:szCs w:val="26"/>
+        </w:rPr>
+        <w:t>señalando el camino en el propio mapa</w:t>
+      </w:r>
+      <w:r>
+        <w:rPr>
+          <w:sz w:val="26"/>
+          <w:szCs w:val="26"/>
+        </w:rPr>
+        <w:t>.</w:t>
+      </w:r>
+    </w:p>
+    <w:p>
+      <w:pPr>
+        <w:pStyle w:val="Prrafodelista"/>
+        <w:numPr>
+          <w:ilvl w:val="0"/>
+          <w:numId w:val="2"/>
+        </w:numPr>
+        <w:rPr>
+          <w:sz w:val="26"/>
+          <w:szCs w:val="26"/>
+        </w:rPr>
+      </w:pPr>
+      <w:r>
+        <w:rPr>
+          <w:sz w:val="26"/>
+          <w:szCs w:val="26"/>
+        </w:rPr>
+        <w:t>Versatilidad</w:t>
+      </w:r>
+      <w:r>
+        <w:rPr>
+          <w:sz w:val="26"/>
+          <w:szCs w:val="26"/>
+        </w:rPr>
+        <w:t>,</w:t>
+      </w:r>
+      <w:r>
+        <w:rPr>
+          <w:sz w:val="26"/>
+          <w:szCs w:val="26"/>
+        </w:rPr>
+        <w:t xml:space="preserve"> </w:t>
+      </w:r>
+      <w:r>
+        <w:rPr>
+          <w:sz w:val="26"/>
+          <w:szCs w:val="26"/>
+        </w:rPr>
+        <w:t xml:space="preserve">siendo </w:t>
+      </w:r>
+      <w:r>
+        <w:rPr>
+          <w:sz w:val="26"/>
+          <w:szCs w:val="26"/>
+        </w:rPr>
+        <w:t>multiplataforma</w:t>
+      </w:r>
+      <w:r>
+        <w:rPr>
+          <w:sz w:val="26"/>
+          <w:szCs w:val="26"/>
+        </w:rPr>
+        <w:t>, ya que funciona en</w:t>
+      </w:r>
+      <w:r>
+        <w:rPr>
+          <w:sz w:val="26"/>
+          <w:szCs w:val="26"/>
+        </w:rPr>
+        <w:t xml:space="preserve"> distintos sistemas operativos.</w:t>
+      </w:r>
+    </w:p>
+    <w:p>
+      <w:pPr>
+        <w:pStyle w:val="Prrafodelista"/>
+        <w:numPr>
+          <w:ilvl w:val="0"/>
+          <w:numId w:val="2"/>
+        </w:numPr>
+        <w:rPr>
+          <w:sz w:val="26"/>
+          <w:szCs w:val="26"/>
+        </w:rPr>
+      </w:pPr>
+      <w:r>
+        <w:rPr>
+          <w:sz w:val="26"/>
+          <w:szCs w:val="26"/>
+        </w:rPr>
+        <w:t xml:space="preserve">Facilidad de uso, ya que </w:t>
+      </w:r>
+      <w:r>
+        <w:rPr>
+          <w:sz w:val="26"/>
+          <w:szCs w:val="26"/>
+        </w:rPr>
+        <w:t xml:space="preserve">la obtención de los resultados </w:t>
+      </w:r>
+      <w:r>
+        <w:rPr>
+          <w:sz w:val="26"/>
+          <w:szCs w:val="26"/>
+        </w:rPr>
+        <w:t>solo conlleva</w:t>
+      </w:r>
+      <w:r>
+        <w:rPr>
+          <w:sz w:val="26"/>
+          <w:szCs w:val="26"/>
+        </w:rPr>
+        <w:t xml:space="preserve"> realizar</w:t>
+      </w:r>
+      <w:r>
+        <w:rPr>
+          <w:sz w:val="26"/>
+          <w:szCs w:val="26"/>
+        </w:rPr>
+        <w:t xml:space="preserve"> dos</w:t>
+      </w:r>
+      <w:r>
+        <w:rPr>
+          <w:sz w:val="26"/>
+          <w:szCs w:val="26"/>
+        </w:rPr>
+        <w:t xml:space="preserve"> </w:t>
+      </w:r>
+      <w:r>
+        <w:rPr>
+          <w:sz w:val="26"/>
+          <w:szCs w:val="26"/>
+        </w:rPr>
+        <w:t xml:space="preserve">simples </w:t>
+      </w:r>
+      <w:r>
+        <w:rPr>
+          <w:sz w:val="26"/>
+          <w:szCs w:val="26"/>
+        </w:rPr>
+        <w:t>pasos</w:t>
+      </w:r>
+      <w:r>
+        <w:rPr>
+          <w:sz w:val="26"/>
+          <w:szCs w:val="26"/>
+        </w:rPr>
+        <w:t>. Incluso existe una ventana de ayuda</w:t>
+      </w:r>
+      <w:r>
+        <w:rPr>
+          <w:sz w:val="26"/>
+          <w:szCs w:val="26"/>
+        </w:rPr>
+        <w:t xml:space="preserve"> con los pasos a realizar.</w:t>
+      </w:r>
+    </w:p>
+    <w:p>
+      <w:pPr>
+        <w:pStyle w:val="Prrafodelista"/>
+        <w:numPr>
+          <w:ilvl w:val="0"/>
+          <w:numId w:val="2"/>
+        </w:numPr>
+        <w:rPr>
+          <w:sz w:val="26"/>
+          <w:szCs w:val="26"/>
+        </w:rPr>
+      </w:pPr>
+      <w:r>
+        <w:rPr>
+          <w:sz w:val="26"/>
+          <w:szCs w:val="26"/>
+        </w:rPr>
+        <w:t>Visibilidad</w:t>
+      </w:r>
+      <w:r>
+        <w:rPr>
+          <w:sz w:val="26"/>
+          <w:szCs w:val="26"/>
+        </w:rPr>
+        <w:t xml:space="preserve">, ya que los resultados obtenidos se pueden observar </w:t>
+      </w:r>
+      <w:r>
+        <w:rPr>
+          <w:sz w:val="26"/>
+          <w:szCs w:val="26"/>
+        </w:rPr>
+        <w:t xml:space="preserve">inmediatamente </w:t>
+      </w:r>
+      <w:r>
+        <w:rPr>
+          <w:sz w:val="26"/>
+          <w:szCs w:val="26"/>
+        </w:rPr>
+        <w:t xml:space="preserve">al </w:t>
+      </w:r>
+      <w:r>
+        <w:rPr>
+          <w:sz w:val="26"/>
+          <w:szCs w:val="26"/>
+        </w:rPr>
+        <w:t>seleccionar las paradas deseadas.</w:t>
+      </w:r>
+    </w:p>
+    <w:p>
+      <w:pPr>
+        <w:rPr>
+          <w:sz w:val="26"/>
+          <w:szCs w:val="26"/>
+        </w:rPr>
+      </w:pPr>
+    </w:p>
+    <w:p>
+      <w:pPr>
+        <w:rPr>
+          <w:sz w:val="26"/>
+          <w:szCs w:val="26"/>
+          <w:u w:val="single"/>
+        </w:rPr>
+      </w:pPr>
+    </w:p>
+    <w:p>
+      <w:pPr>
+        <w:rPr>
           <w:b/>
           <w:bCs/>
           <w:sz w:val="40"/>
@@ -605,12 +929,12 @@
           <w:sz w:val="40"/>
           <w:szCs w:val="40"/>
         </w:rPr>
-        <w:t>…</w:t>
-      </w:r>
-    </w:p>
-    <w:p>
-      <w:pPr>
-        <w:pStyle w:val="ListParagraph"/>
+        <w:br w:type="page"/>
+      </w:r>
+    </w:p>
+    <w:p>
+      <w:pPr>
+        <w:pStyle w:val="Prrafodelista"/>
         <w:numPr>
           <w:ilvl w:val="0"/>
           <w:numId w:val="1"/>
@@ -629,6 +953,7 @@
           <w:sz w:val="40"/>
           <w:szCs w:val="40"/>
         </w:rPr>
+        <w:lastRenderedPageBreak/>
         <w:t>Observaciones</w:t>
       </w:r>
     </w:p>
@@ -644,17 +969,8 @@
           <w:sz w:val="26"/>
           <w:szCs w:val="26"/>
         </w:rPr>
-        <w:t xml:space="preserve">Uno de los principales problemas que hemos encontrado para poder realizar este trabajo ha sido a la hora de poder calcular la distancia aérea entre las estaciones, ya que tuvimos que hacer uso de sus coordenadas mediante Google </w:t>
-      </w:r>
-      <w:proofErr w:type="spellStart"/>
-      <w:r>
-        <w:rPr>
-          <w:sz w:val="26"/>
-          <w:szCs w:val="26"/>
-        </w:rPr>
-        <w:t>Maps</w:t>
-      </w:r>
-      <w:proofErr w:type="spellEnd"/>
+        <w:t>Uno de los principales problemas que hemos encontrado para poder realizar este trabajo ha sido a la hora de poder calcular la distancia aérea entre las estaciones, ya que tuvimos que hacer uso de sus coordenadas mediante Google Maps</w:t>
+      </w:r>
       <w:r>
         <w:rPr>
           <w:sz w:val="26"/>
@@ -760,7 +1076,37 @@
           <w:sz w:val="26"/>
           <w:szCs w:val="26"/>
         </w:rPr>
-        <w:t>En cuanto a cuestiones de implementación, hemos realizado el proyecto en Python siguiendo los consejos de Vicente</w:t>
+        <w:t xml:space="preserve">En cuanto a cuestiones de implementación, </w:t>
+      </w:r>
+      <w:r>
+        <w:rPr>
+          <w:sz w:val="26"/>
+          <w:szCs w:val="26"/>
+        </w:rPr>
+        <w:t xml:space="preserve">en vez de hacerlo en Java </w:t>
+      </w:r>
+      <w:r>
+        <w:rPr>
+          <w:sz w:val="26"/>
+          <w:szCs w:val="26"/>
+        </w:rPr>
+        <w:t xml:space="preserve">hemos realizado el proyecto en </w:t>
+      </w:r>
+      <w:r>
+        <w:rPr>
+          <w:b/>
+          <w:bCs/>
+          <w:sz w:val="26"/>
+          <w:szCs w:val="26"/>
+        </w:rPr>
+        <w:t>Python</w:t>
+      </w:r>
+      <w:r>
+        <w:rPr>
+          <w:sz w:val="26"/>
+          <w:szCs w:val="26"/>
+        </w:rPr>
+        <w:t xml:space="preserve"> siguiendo los consejos de Vicente</w:t>
       </w:r>
       <w:r>
         <w:rPr>
@@ -789,7 +1135,84 @@
           <w:sz w:val="26"/>
           <w:szCs w:val="26"/>
         </w:rPr>
-        <w:t>Por otro lado, esta es la primera vez que hemos realizado una GUI en nuestro grado, por lo que es otro aspecto enriquecedor que también nos llevamos y que el resto de las asignaturas deberían hacer más hincapié en las interfaces gráficas ya que son una parte muy importante de la programación.</w:t>
+        <w:t>Por otro lado, esta es la primera vez que hemos realizado una GUI en nuestro grado</w:t>
+      </w:r>
+      <w:r>
+        <w:rPr>
+          <w:sz w:val="26"/>
+          <w:szCs w:val="26"/>
+        </w:rPr>
+        <w:t>,</w:t>
+      </w:r>
+      <w:r>
+        <w:rPr>
+          <w:sz w:val="26"/>
+          <w:szCs w:val="26"/>
+        </w:rPr>
+        <w:t xml:space="preserve"> por lo tanto</w:t>
+      </w:r>
+      <w:r>
+        <w:rPr>
+          <w:sz w:val="26"/>
+          <w:szCs w:val="26"/>
+        </w:rPr>
+        <w:t>,</w:t>
+      </w:r>
+      <w:r>
+        <w:rPr>
+          <w:sz w:val="26"/>
+          <w:szCs w:val="26"/>
+        </w:rPr>
+        <w:t xml:space="preserve"> esto ha sido lo más complicado</w:t>
+      </w:r>
+      <w:r>
+        <w:rPr>
+          <w:sz w:val="26"/>
+          <w:szCs w:val="26"/>
+        </w:rPr>
+        <w:t>.</w:t>
+      </w:r>
+      <w:r>
+        <w:rPr>
+          <w:sz w:val="26"/>
+          <w:szCs w:val="26"/>
+        </w:rPr>
+        <w:t xml:space="preserve"> </w:t>
+      </w:r>
+      <w:r>
+        <w:rPr>
+          <w:sz w:val="26"/>
+          <w:szCs w:val="26"/>
+        </w:rPr>
+        <w:t>A</w:t>
+      </w:r>
+      <w:r>
+        <w:rPr>
+          <w:sz w:val="26"/>
+          <w:szCs w:val="26"/>
+        </w:rPr>
+        <w:t>unque</w:t>
+      </w:r>
+      <w:r>
+        <w:rPr>
+          <w:sz w:val="26"/>
+          <w:szCs w:val="26"/>
+        </w:rPr>
+        <w:t xml:space="preserve"> </w:t>
+      </w:r>
+      <w:r>
+        <w:rPr>
+          <w:sz w:val="26"/>
+          <w:szCs w:val="26"/>
+        </w:rPr>
+        <w:t xml:space="preserve">también </w:t>
+      </w:r>
+      <w:r>
+        <w:rPr>
+          <w:sz w:val="26"/>
+          <w:szCs w:val="26"/>
+        </w:rPr>
+        <w:t>es otro aspecto enriquecedor que nos llevamos y que el resto de las asignaturas deberían hacer más hincapié en las interfaces gráficas ya que son una parte muy importante de la programación.</w:t>
       </w:r>
     </w:p>
     <w:p>
@@ -831,19 +1254,23 @@
           <w:szCs w:val="40"/>
         </w:rPr>
       </w:pPr>
-    </w:p>
-    <w:p>
-      <w:pPr>
+      <w:r>
         <w:rPr>
           <w:b/>
           <w:bCs/>
           <w:sz w:val="40"/>
           <w:szCs w:val="40"/>
         </w:rPr>
-      </w:pPr>
-    </w:p>
-    <w:p>
-      <w:pPr>
+        <w:br w:type="page"/>
+      </w:r>
+    </w:p>
+    <w:p>
+      <w:pPr>
+        <w:pStyle w:val="Prrafodelista"/>
+        <w:numPr>
+          <w:ilvl w:val="0"/>
+          <w:numId w:val="1"/>
+        </w:numPr>
         <w:rPr>
           <w:b/>
           <w:bCs/>
@@ -851,28 +1278,14 @@
           <w:szCs w:val="40"/>
         </w:rPr>
       </w:pPr>
-    </w:p>
-    <w:p>
-      <w:pPr>
-        <w:pStyle w:val="ListParagraph"/>
-        <w:numPr>
-          <w:ilvl w:val="0"/>
-          <w:numId w:val="1"/>
-        </w:numPr>
+      <w:r>
         <w:rPr>
           <w:b/>
           <w:bCs/>
           <w:sz w:val="40"/>
           <w:szCs w:val="40"/>
         </w:rPr>
-      </w:pPr>
-      <w:r>
-        <w:rPr>
-          <w:b/>
-          <w:bCs/>
-          <w:sz w:val="40"/>
-          <w:szCs w:val="40"/>
-        </w:rPr>
+        <w:lastRenderedPageBreak/>
         <w:t>Conclusiones</w:t>
       </w:r>
     </w:p>
@@ -924,6 +1337,312 @@
           <w:sz w:val="26"/>
           <w:szCs w:val="26"/>
         </w:rPr>
+        <w:t>Además de la gran relevancia que tiene una interfaz gráfica, pues como los resultados obtenidos se obser</w:t>
+      </w:r>
+      <w:r>
+        <w:rPr>
+          <w:sz w:val="26"/>
+          <w:szCs w:val="26"/>
+        </w:rPr>
+        <w:t>van en ella, ve</w:t>
+      </w:r>
+      <w:r>
+        <w:rPr>
+          <w:sz w:val="26"/>
+          <w:szCs w:val="26"/>
+        </w:rPr>
+        <w:t>mos</w:t>
+      </w:r>
+      <w:r>
+        <w:rPr>
+          <w:sz w:val="26"/>
+          <w:szCs w:val="26"/>
+        </w:rPr>
+        <w:t xml:space="preserve"> en cierto modo la fiabilidad del algoritmo, a dife</w:t>
+      </w:r>
+      <w:r>
+        <w:rPr>
+          <w:sz w:val="26"/>
+          <w:szCs w:val="26"/>
+        </w:rPr>
+        <w:t>rencia de solo presentar los resultados</w:t>
+      </w:r>
+      <w:r>
+        <w:rPr>
+          <w:sz w:val="26"/>
+          <w:szCs w:val="26"/>
+        </w:rPr>
+        <w:t>, pues</w:t>
+      </w:r>
+      <w:r>
+        <w:rPr>
+          <w:sz w:val="26"/>
+          <w:szCs w:val="26"/>
+        </w:rPr>
+        <w:t xml:space="preserve"> </w:t>
+      </w:r>
+      <w:r>
+        <w:rPr>
+          <w:sz w:val="26"/>
+          <w:szCs w:val="26"/>
+        </w:rPr>
+        <w:t xml:space="preserve">nos veríamos obligados a </w:t>
+      </w:r>
+      <w:r>
+        <w:rPr>
+          <w:sz w:val="26"/>
+          <w:szCs w:val="26"/>
+        </w:rPr>
+        <w:t>creérnoslos</w:t>
+      </w:r>
+      <w:r>
+        <w:rPr>
+          <w:sz w:val="26"/>
+          <w:szCs w:val="26"/>
+        </w:rPr>
+        <w:t xml:space="preserve">. </w:t>
+      </w:r>
+      <w:r>
+        <w:rPr>
+          <w:sz w:val="26"/>
+          <w:szCs w:val="26"/>
+        </w:rPr>
+        <w:t xml:space="preserve">Otro aspecto también relevante </w:t>
+      </w:r>
+      <w:r>
+        <w:rPr>
+          <w:sz w:val="26"/>
+          <w:szCs w:val="26"/>
+        </w:rPr>
+        <w:t xml:space="preserve">que hemos visto y nos los llevamos aprendido para el futuro, es la calidad y </w:t>
+      </w:r>
+      <w:r>
+        <w:rPr>
+          <w:sz w:val="26"/>
+          <w:szCs w:val="26"/>
+        </w:rPr>
+        <w:t xml:space="preserve">simpleza que </w:t>
+      </w:r>
+      <w:r>
+        <w:rPr>
+          <w:sz w:val="26"/>
+          <w:szCs w:val="26"/>
+        </w:rPr>
+        <w:t>ha de</w:t>
+      </w:r>
+      <w:r>
+        <w:rPr>
+          <w:sz w:val="26"/>
+          <w:szCs w:val="26"/>
+        </w:rPr>
+        <w:t xml:space="preserve"> </w:t>
+      </w:r>
+      <w:r>
+        <w:rPr>
+          <w:sz w:val="26"/>
+          <w:szCs w:val="26"/>
+        </w:rPr>
+        <w:t xml:space="preserve">tener la interfaz gráfica, </w:t>
+      </w:r>
+      <w:r>
+        <w:rPr>
+          <w:sz w:val="26"/>
+          <w:szCs w:val="26"/>
+        </w:rPr>
+        <w:t>puesto que</w:t>
+      </w:r>
+      <w:r>
+        <w:rPr>
+          <w:sz w:val="26"/>
+          <w:szCs w:val="26"/>
+        </w:rPr>
+        <w:t xml:space="preserve"> es </w:t>
+      </w:r>
+      <w:r>
+        <w:rPr>
+          <w:sz w:val="26"/>
+          <w:szCs w:val="26"/>
+        </w:rPr>
+        <w:t xml:space="preserve">con lo que </w:t>
+      </w:r>
+      <w:r>
+        <w:rPr>
+          <w:sz w:val="26"/>
+          <w:szCs w:val="26"/>
+        </w:rPr>
+        <w:t xml:space="preserve">el usuario </w:t>
+      </w:r>
+      <w:r>
+        <w:rPr>
+          <w:sz w:val="26"/>
+          <w:szCs w:val="26"/>
+        </w:rPr>
+        <w:t xml:space="preserve">interactúa </w:t>
+      </w:r>
+      <w:r>
+        <w:rPr>
+          <w:sz w:val="26"/>
+          <w:szCs w:val="26"/>
+        </w:rPr>
+        <w:t>y</w:t>
+      </w:r>
+      <w:r>
+        <w:rPr>
+          <w:sz w:val="26"/>
+          <w:szCs w:val="26"/>
+        </w:rPr>
+        <w:t xml:space="preserve"> depend</w:t>
+      </w:r>
+      <w:r>
+        <w:rPr>
+          <w:sz w:val="26"/>
+          <w:szCs w:val="26"/>
+        </w:rPr>
+        <w:t>iendo</w:t>
+      </w:r>
+      <w:r>
+        <w:rPr>
+          <w:sz w:val="26"/>
+          <w:szCs w:val="26"/>
+        </w:rPr>
+        <w:t xml:space="preserve"> de ello, </w:t>
+      </w:r>
+      <w:r>
+        <w:rPr>
+          <w:sz w:val="26"/>
+          <w:szCs w:val="26"/>
+        </w:rPr>
+        <w:t>se</w:t>
+      </w:r>
+      <w:r>
+        <w:rPr>
+          <w:sz w:val="26"/>
+          <w:szCs w:val="26"/>
+        </w:rPr>
+        <w:t xml:space="preserve"> </w:t>
+      </w:r>
+      <w:r>
+        <w:rPr>
+          <w:sz w:val="26"/>
+          <w:szCs w:val="26"/>
+        </w:rPr>
+        <w:t>decantaría por una aplicación</w:t>
+      </w:r>
+      <w:r>
+        <w:rPr>
+          <w:sz w:val="26"/>
+          <w:szCs w:val="26"/>
+        </w:rPr>
+        <w:t xml:space="preserve"> u otra.</w:t>
+      </w:r>
+    </w:p>
+    <w:p>
+      <w:pPr>
+        <w:rPr>
+          <w:sz w:val="26"/>
+          <w:szCs w:val="26"/>
+        </w:rPr>
+      </w:pPr>
+      <w:r>
+        <w:rPr>
+          <w:sz w:val="26"/>
+          <w:szCs w:val="26"/>
+        </w:rPr>
+        <w:t>Finalmente</w:t>
+      </w:r>
+      <w:r>
+        <w:rPr>
+          <w:sz w:val="26"/>
+          <w:szCs w:val="26"/>
+        </w:rPr>
+        <w:t>,</w:t>
+      </w:r>
+      <w:r>
+        <w:rPr>
+          <w:sz w:val="26"/>
+          <w:szCs w:val="26"/>
+        </w:rPr>
+        <w:t xml:space="preserve"> comentar que nos hubiera gustado </w:t>
+      </w:r>
+      <w:r>
+        <w:rPr>
+          <w:sz w:val="26"/>
+          <w:szCs w:val="26"/>
+        </w:rPr>
+        <w:t xml:space="preserve">profundizar más en </w:t>
+      </w:r>
+      <w:r>
+        <w:rPr>
+          <w:sz w:val="26"/>
+          <w:szCs w:val="26"/>
+        </w:rPr>
+        <w:t>este tipo de algoritmos y con la interfaz gráfica,</w:t>
+      </w:r>
+      <w:r>
+        <w:rPr>
+          <w:sz w:val="26"/>
+          <w:szCs w:val="26"/>
+        </w:rPr>
+        <w:t xml:space="preserve"> pero por falta de tiempo y gran cantidad de carga de trabajo de otras asignaturas nos ha resultado imposible.</w:t>
+      </w:r>
+    </w:p>
+    <w:p>
+      <w:pPr>
+        <w:rPr>
+          <w:sz w:val="26"/>
+          <w:szCs w:val="26"/>
+        </w:rPr>
+      </w:pPr>
+    </w:p>
+    <w:p>
+      <w:pPr>
+        <w:rPr>
+          <w:sz w:val="26"/>
+          <w:szCs w:val="26"/>
+        </w:rPr>
+      </w:pPr>
+    </w:p>
+    <w:p>
+      <w:pPr>
+        <w:rPr>
+          <w:sz w:val="26"/>
+          <w:szCs w:val="26"/>
+        </w:rPr>
+      </w:pPr>
+      <w:r>
+        <w:rPr>
+          <w:sz w:val="26"/>
+          <w:szCs w:val="26"/>
+        </w:rPr>
+        <w:t>// Q</w:t>
+      </w:r>
+      <w:r>
+        <w:rPr>
+          <w:sz w:val="26"/>
+          <w:szCs w:val="26"/>
+        </w:rPr>
+        <w:t>u</w:t>
+      </w:r>
+      <w:r>
+        <w:rPr>
+          <w:sz w:val="26"/>
+          <w:szCs w:val="26"/>
+        </w:rPr>
+        <w:t>itar</w:t>
+      </w:r>
+    </w:p>
+    <w:p>
+      <w:pPr>
+        <w:rPr>
+          <w:sz w:val="26"/>
+          <w:szCs w:val="26"/>
+        </w:rPr>
+      </w:pPr>
+      <w:r>
+        <w:rPr>
+          <w:sz w:val="26"/>
+          <w:szCs w:val="26"/>
+        </w:rPr>
         <w:t>Hay que recalcar además que la realización del proyecto en otro lenguaje de programación diferente a Java ha supuesto un reto, pero hemos salido muy beneficiados</w:t>
       </w:r>
       <w:r>
@@ -974,21 +1693,7 @@
           <w:sz w:val="26"/>
           <w:szCs w:val="26"/>
         </w:rPr>
-        <w:t xml:space="preserve">Finalmente </w:t>
-      </w:r>
-      <w:r>
-        <w:rPr>
-          <w:sz w:val="26"/>
-          <w:szCs w:val="26"/>
-        </w:rPr>
-        <w:t>hay que comentar</w:t>
-      </w:r>
-      <w:r>
-        <w:rPr>
-          <w:sz w:val="26"/>
-          <w:szCs w:val="26"/>
-        </w:rPr>
-        <w:t xml:space="preserve"> que nos hubiera gustado incluir más aspectos técnicos además de los </w:t>
+        <w:t xml:space="preserve">Finalmente comentar que nos hubiera gustado incluir más aspectos técnicos además de los </w:t>
       </w:r>
       <w:r>
         <w:rPr>
@@ -1018,6 +1723,119 @@
 <file path=word/numbering.xml><?xml version="1.0" encoding="utf-8"?>
 <w:numbering xmlns:wpc="http://schemas.microsoft.com/office/word/2010/wordprocessingCanvas" xmlns:cx="http://schemas.microsoft.com/office/drawing/2014/chartex" xmlns:cx1="http://schemas.microsoft.com/office/drawing/2015/9/8/chartex" xmlns:cx2="http://schemas.microsoft.com/office/drawing/2015/10/21/chartex" xmlns:cx3="http://schemas.microsoft.com/office/drawing/2016/5/9/chartex" xmlns:cx4="http://schemas.microsoft.com/office/drawing/2016/5/10/chartex" xmlns:cx5="http://schemas.microsoft.com/office/drawing/2016/5/11/chartex" xmlns:cx6="http://schemas.microsoft.com/office/drawing/2016/5/12/chartex" xmlns:cx7="http://schemas.microsoft.com/office/drawing/2016/5/13/chartex" xmlns:cx8="http://schemas.microsoft.com/office/drawing/2016/5/14/chartex" xmlns:mc="http://schemas.openxmlformats.org/markup-compatibility/2006" xmlns:aink="http://schemas.microsoft.com/office/drawing/2016/ink" xmlns:am3d="http://schemas.microsoft.com/office/drawing/2017/model3d" xmlns:o="urn:schemas-microsoft-com:office:office" xmlns:r="http://schemas.openxmlformats.org/officeDocument/2006/relationships" xmlns:m="http://schemas.openxmlformats.org/officeDocument/2006/math" xmlns:v="urn:schemas-microsoft-com:vml" xmlns:wp14="http://schemas.microsoft.com/office/word/2010/wordprocessingDrawing" xmlns:wp="http://schemas.openxmlformats.org/drawingml/2006/wordprocessingDrawing" xmlns:w10="urn:schemas-microsoft-com:office:word" xmlns:w="http://schemas.openxmlformats.org/wordprocessingml/2006/main" xmlns:w14="http://schemas.microsoft.com/office/word/2010/wordml" xmlns:w15="http://schemas.microsoft.com/office/word/2012/wordml" xmlns:w16cex="http://schemas.microsoft.com/office/word/2018/wordml/cex" xmlns:w16cid="http://schemas.microsoft.com/office/word/2016/wordml/cid" xmlns:w16="http://schemas.microsoft.com/office/word/2018/wordml" xmlns:w16se="http://schemas.microsoft.com/office/word/2015/wordml/symex" xmlns:wpg="http://schemas.microsoft.com/office/word/2010/wordprocessingGroup" xmlns:wpi="http://schemas.microsoft.com/office/word/2010/wordprocessingInk" xmlns:wne="http://schemas.microsoft.com/office/word/2006/wordml" xmlns:wps="http://schemas.microsoft.com/office/word/2010/wordprocessingShape" mc:Ignorable="w14 w15 w16se w16cid w16 w16cex wp14">
   <w:abstractNum w:abstractNumId="0" w15:restartNumberingAfterBreak="0">
+    <w:nsid w:val="00D9236F"/>
+    <w:multiLevelType w:val="hybridMultilevel"/>
+    <w:tmpl w:val="37866EE6"/>
+    <w:lvl w:ilvl="0" w:tplc="0C0A0001">
+      <w:start w:val="1"/>
+      <w:numFmt w:val="bullet"/>
+      <w:lvlText w:val=""/>
+      <w:lvlJc w:val="left"/>
+      <w:pPr>
+        <w:ind w:left="720" w:hanging="360"/>
+      </w:pPr>
+      <w:rPr>
+        <w:rFonts w:ascii="Symbol" w:hAnsi="Symbol" w:hint="default"/>
+      </w:rPr>
+    </w:lvl>
+    <w:lvl w:ilvl="1" w:tplc="0C0A0003" w:tentative="1">
+      <w:start w:val="1"/>
+      <w:numFmt w:val="bullet"/>
+      <w:lvlText w:val="o"/>
+      <w:lvlJc w:val="left"/>
+      <w:pPr>
+        <w:ind w:left="1440" w:hanging="360"/>
+      </w:pPr>
+      <w:rPr>
+        <w:rFonts w:ascii="Courier New" w:hAnsi="Courier New" w:cs="Courier New" w:hint="default"/>
+      </w:rPr>
+    </w:lvl>
+    <w:lvl w:ilvl="2" w:tplc="0C0A0005" w:tentative="1">
+      <w:start w:val="1"/>
+      <w:numFmt w:val="bullet"/>
+      <w:lvlText w:val=""/>
+      <w:lvlJc w:val="left"/>
+      <w:pPr>
+        <w:ind w:left="2160" w:hanging="360"/>
+      </w:pPr>
+      <w:rPr>
+        <w:rFonts w:ascii="Wingdings" w:hAnsi="Wingdings" w:hint="default"/>
+      </w:rPr>
+    </w:lvl>
+    <w:lvl w:ilvl="3" w:tplc="0C0A0001" w:tentative="1">
+      <w:start w:val="1"/>
+      <w:numFmt w:val="bullet"/>
+      <w:lvlText w:val=""/>
+      <w:lvlJc w:val="left"/>
+      <w:pPr>
+        <w:ind w:left="2880" w:hanging="360"/>
+      </w:pPr>
+      <w:rPr>
+        <w:rFonts w:ascii="Symbol" w:hAnsi="Symbol" w:hint="default"/>
+      </w:rPr>
+    </w:lvl>
+    <w:lvl w:ilvl="4" w:tplc="0C0A0003" w:tentative="1">
+      <w:start w:val="1"/>
+      <w:numFmt w:val="bullet"/>
+      <w:lvlText w:val="o"/>
+      <w:lvlJc w:val="left"/>
+      <w:pPr>
+        <w:ind w:left="3600" w:hanging="360"/>
+      </w:pPr>
+      <w:rPr>
+        <w:rFonts w:ascii="Courier New" w:hAnsi="Courier New" w:cs="Courier New" w:hint="default"/>
+      </w:rPr>
+    </w:lvl>
+    <w:lvl w:ilvl="5" w:tplc="0C0A0005" w:tentative="1">
+      <w:start w:val="1"/>
+      <w:numFmt w:val="bullet"/>
+      <w:lvlText w:val=""/>
+      <w:lvlJc w:val="left"/>
+      <w:pPr>
+        <w:ind w:left="4320" w:hanging="360"/>
+      </w:pPr>
+      <w:rPr>
+        <w:rFonts w:ascii="Wingdings" w:hAnsi="Wingdings" w:hint="default"/>
+      </w:rPr>
+    </w:lvl>
+    <w:lvl w:ilvl="6" w:tplc="0C0A0001" w:tentative="1">
+      <w:start w:val="1"/>
+      <w:numFmt w:val="bullet"/>
+      <w:lvlText w:val=""/>
+      <w:lvlJc w:val="left"/>
+      <w:pPr>
+        <w:ind w:left="5040" w:hanging="360"/>
+      </w:pPr>
+      <w:rPr>
+        <w:rFonts w:ascii="Symbol" w:hAnsi="Symbol" w:hint="default"/>
+      </w:rPr>
+    </w:lvl>
+    <w:lvl w:ilvl="7" w:tplc="0C0A0003" w:tentative="1">
+      <w:start w:val="1"/>
+      <w:numFmt w:val="bullet"/>
+      <w:lvlText w:val="o"/>
+      <w:lvlJc w:val="left"/>
+      <w:pPr>
+        <w:ind w:left="5760" w:hanging="360"/>
+      </w:pPr>
+      <w:rPr>
+        <w:rFonts w:ascii="Courier New" w:hAnsi="Courier New" w:cs="Courier New" w:hint="default"/>
+      </w:rPr>
+    </w:lvl>
+    <w:lvl w:ilvl="8" w:tplc="0C0A0005" w:tentative="1">
+      <w:start w:val="1"/>
+      <w:numFmt w:val="bullet"/>
+      <w:lvlText w:val=""/>
+      <w:lvlJc w:val="left"/>
+      <w:pPr>
+        <w:ind w:left="6480" w:hanging="360"/>
+      </w:pPr>
+      <w:rPr>
+        <w:rFonts w:ascii="Wingdings" w:hAnsi="Wingdings" w:hint="default"/>
+      </w:rPr>
+    </w:lvl>
+  </w:abstractNum>
+  <w:abstractNum w:abstractNumId="1" w15:restartNumberingAfterBreak="0">
     <w:nsid w:val="0E7377E2"/>
     <w:multiLevelType w:val="hybridMultilevel"/>
     <w:tmpl w:val="C0E6F120"/>
@@ -1107,6 +1925,9 @@
     </w:lvl>
   </w:abstractNum>
   <w:num w:numId="1">
+    <w:abstractNumId w:val="1"/>
+  </w:num>
+  <w:num w:numId="2">
     <w:abstractNumId w:val="0"/>
   </w:num>
 </w:numbering>
@@ -1511,13 +2332,13 @@
     <w:name w:val="Normal"/>
     <w:qFormat/>
   </w:style>
-  <w:style w:type="character" w:default="1" w:styleId="DefaultParagraphFont">
+  <w:style w:type="character" w:default="1" w:styleId="Fuentedeprrafopredeter">
     <w:name w:val="Default Paragraph Font"/>
     <w:uiPriority w:val="1"/>
     <w:semiHidden/>
     <w:unhideWhenUsed/>
   </w:style>
-  <w:style w:type="table" w:default="1" w:styleId="TableNormal">
+  <w:style w:type="table" w:default="1" w:styleId="Tablanormal">
     <w:name w:val="Normal Table"/>
     <w:uiPriority w:val="99"/>
     <w:semiHidden/>
@@ -1532,13 +2353,13 @@
       </w:tblCellMar>
     </w:tblPr>
   </w:style>
-  <w:style w:type="numbering" w:default="1" w:styleId="NoList">
+  <w:style w:type="numbering" w:default="1" w:styleId="Sinlista">
     <w:name w:val="No List"/>
     <w:uiPriority w:val="99"/>
     <w:semiHidden/>
     <w:unhideWhenUsed/>
   </w:style>
-  <w:style w:type="paragraph" w:styleId="ListParagraph">
+  <w:style w:type="paragraph" w:styleId="Prrafodelista">
     <w:name w:val="List Paragraph"/>
     <w:basedOn w:val="Normal"/>
     <w:uiPriority w:val="34"/>

</xml_diff>

<commit_message>
Cambiada una expresion en la memoria
</commit_message>
<xml_diff>
--- a/Memoria.docx
+++ b/Memoria.docx
@@ -1337,14 +1337,56 @@
           <w:sz w:val="26"/>
           <w:szCs w:val="26"/>
         </w:rPr>
-        <w:t>Además de la gran relevancia que tiene una interfaz gráfica, pues como los resultados obtenidos se obser</w:t>
-      </w:r>
-      <w:r>
-        <w:rPr>
-          <w:sz w:val="26"/>
-          <w:szCs w:val="26"/>
-        </w:rPr>
-        <w:t>van en ella, ve</w:t>
+        <w:t xml:space="preserve">Además </w:t>
+      </w:r>
+      <w:r>
+        <w:rPr>
+          <w:sz w:val="26"/>
+          <w:szCs w:val="26"/>
+        </w:rPr>
+        <w:t>hemos visto la</w:t>
+      </w:r>
+      <w:r>
+        <w:rPr>
+          <w:sz w:val="26"/>
+          <w:szCs w:val="26"/>
+        </w:rPr>
+        <w:t xml:space="preserve"> gran relevancia que tiene una interfaz gráfica </w:t>
+      </w:r>
+      <w:r>
+        <w:rPr>
+          <w:sz w:val="26"/>
+          <w:szCs w:val="26"/>
+        </w:rPr>
+        <w:t xml:space="preserve">ya que </w:t>
+      </w:r>
+      <w:r>
+        <w:rPr>
+          <w:sz w:val="26"/>
+          <w:szCs w:val="26"/>
+        </w:rPr>
+        <w:t>los resultados obtenidos se obser</w:t>
+      </w:r>
+      <w:r>
+        <w:rPr>
+          <w:sz w:val="26"/>
+          <w:szCs w:val="26"/>
+        </w:rPr>
+        <w:t>van en ella</w:t>
+      </w:r>
+      <w:r>
+        <w:rPr>
+          <w:sz w:val="26"/>
+          <w:szCs w:val="26"/>
+        </w:rPr>
+        <w:t xml:space="preserve"> y</w:t>
+      </w:r>
+      <w:r>
+        <w:rPr>
+          <w:sz w:val="26"/>
+          <w:szCs w:val="26"/>
+        </w:rPr>
+        <w:t xml:space="preserve"> ve</w:t>
       </w:r>
       <w:r>
         <w:rPr>
@@ -1358,7 +1400,7 @@
           <w:sz w:val="26"/>
           <w:szCs w:val="26"/>
         </w:rPr>
-        <w:t xml:space="preserve"> en cierto modo la fiabilidad del algoritmo, a dife</w:t>
+        <w:t xml:space="preserve"> en cierto modo la fiabilidad del algoritmo a dife</w:t>
       </w:r>
       <w:r>
         <w:rPr>
@@ -1548,21 +1590,7 @@
           <w:sz w:val="26"/>
           <w:szCs w:val="26"/>
         </w:rPr>
-        <w:t>Finalmente</w:t>
-      </w:r>
-      <w:r>
-        <w:rPr>
-          <w:sz w:val="26"/>
-          <w:szCs w:val="26"/>
-        </w:rPr>
-        <w:t>,</w:t>
-      </w:r>
-      <w:r>
-        <w:rPr>
-          <w:sz w:val="26"/>
-          <w:szCs w:val="26"/>
-        </w:rPr>
-        <w:t xml:space="preserve"> comentar que nos hubiera gustado </w:t>
+        <w:t xml:space="preserve">Finalmente, comentar que nos hubiera gustado </w:t>
       </w:r>
       <w:r>
         <w:rPr>

</xml_diff>